<commit_message>
Added Git URL in the doc
</commit_message>
<xml_diff>
--- a/Hadoop Based Logger Analysis.docx
+++ b/Hadoop Based Logger Analysis.docx
@@ -88,42 +88,8 @@
           <w:szCs w:val="40"/>
           <w:lang w:val="es-ES"/>
         </w:rPr>
-        <w:t xml:space="preserve">Media &amp; </w:t>
-      </w:r>
-      <w:proofErr w:type="spellStart"/>
-      <w:r>
-        <w:rPr>
-          <w:rFonts w:ascii="Times New Roman" w:hAnsi="Times New Roman"/>
-          <w:color w:val="307EC1"/>
-          <w:sz w:val="40"/>
-          <w:szCs w:val="40"/>
-          <w:lang w:val="es-ES"/>
-        </w:rPr>
-        <w:t>Information</w:t>
-      </w:r>
-      <w:proofErr w:type="spellEnd"/>
-      <w:r>
-        <w:rPr>
-          <w:rFonts w:ascii="Times New Roman" w:hAnsi="Times New Roman"/>
-          <w:color w:val="307EC1"/>
-          <w:sz w:val="40"/>
-          <w:szCs w:val="40"/>
-          <w:lang w:val="es-ES"/>
-        </w:rPr>
-        <w:t xml:space="preserve"> </w:t>
-      </w:r>
-      <w:proofErr w:type="spellStart"/>
-      <w:r>
-        <w:rPr>
-          <w:rFonts w:ascii="Times New Roman" w:hAnsi="Times New Roman"/>
-          <w:color w:val="307EC1"/>
-          <w:sz w:val="40"/>
-          <w:szCs w:val="40"/>
-          <w:lang w:val="es-ES"/>
-        </w:rPr>
-        <w:t>Services</w:t>
-      </w:r>
-      <w:proofErr w:type="spellEnd"/>
+        <w:t>Media &amp; Information Services</w:t>
+      </w:r>
       <w:r>
         <w:rPr>
           <w:rFonts w:ascii="Times New Roman" w:hAnsi="Times New Roman"/>
@@ -245,7 +211,6 @@
           <w:szCs w:val="24"/>
         </w:rPr>
       </w:pPr>
-      <w:proofErr w:type="spellStart"/>
       <w:r>
         <w:rPr>
           <w:rFonts w:ascii="Times New Roman" w:hAnsi="Times New Roman"/>
@@ -253,29 +218,8 @@
           <w:sz w:val="24"/>
           <w:szCs w:val="24"/>
         </w:rPr>
-        <w:t>Suchetana</w:t>
-      </w:r>
-      <w:proofErr w:type="spellEnd"/>
-      <w:r>
-        <w:rPr>
-          <w:rFonts w:ascii="Times New Roman" w:hAnsi="Times New Roman"/>
-          <w:color w:val="307EC1"/>
-          <w:sz w:val="24"/>
-          <w:szCs w:val="24"/>
-        </w:rPr>
-        <w:t xml:space="preserve"> </w:t>
-      </w:r>
-      <w:proofErr w:type="spellStart"/>
-      <w:r>
-        <w:rPr>
-          <w:rFonts w:ascii="Times New Roman" w:hAnsi="Times New Roman"/>
-          <w:color w:val="307EC1"/>
-          <w:sz w:val="24"/>
-          <w:szCs w:val="24"/>
-        </w:rPr>
-        <w:t>Basu</w:t>
-      </w:r>
-      <w:proofErr w:type="spellEnd"/>
+        <w:t>Suchetana Basu</w:t>
+      </w:r>
       <w:r>
         <w:rPr>
           <w:rFonts w:ascii="Times New Roman" w:hAnsi="Times New Roman"/>
@@ -336,7 +280,6 @@
           <w:szCs w:val="24"/>
         </w:rPr>
       </w:pPr>
-      <w:proofErr w:type="spellStart"/>
       <w:r>
         <w:rPr>
           <w:rFonts w:ascii="Times New Roman" w:hAnsi="Times New Roman"/>
@@ -344,29 +287,8 @@
           <w:sz w:val="24"/>
           <w:szCs w:val="24"/>
         </w:rPr>
-        <w:t>Irfan</w:t>
-      </w:r>
-      <w:proofErr w:type="spellEnd"/>
-      <w:r>
-        <w:rPr>
-          <w:rFonts w:ascii="Times New Roman" w:hAnsi="Times New Roman"/>
-          <w:color w:val="307EC1"/>
-          <w:sz w:val="24"/>
-          <w:szCs w:val="24"/>
-        </w:rPr>
-        <w:t xml:space="preserve"> </w:t>
-      </w:r>
-      <w:proofErr w:type="spellStart"/>
-      <w:r>
-        <w:rPr>
-          <w:rFonts w:ascii="Times New Roman" w:hAnsi="Times New Roman"/>
-          <w:color w:val="307EC1"/>
-          <w:sz w:val="24"/>
-          <w:szCs w:val="24"/>
-        </w:rPr>
-        <w:t>Kapadiya</w:t>
-      </w:r>
-      <w:proofErr w:type="spellEnd"/>
+        <w:t>Irfan Kapadiya</w:t>
+      </w:r>
     </w:p>
     <w:p>
       <w:pPr>
@@ -1508,16 +1430,14 @@
         </w:rPr>
       </w:pPr>
       <w:bookmarkStart w:id="0" w:name="_Abstract"/>
-      <w:bookmarkStart w:id="1" w:name="_GoBack"/>
       <w:bookmarkEnd w:id="0"/>
-      <w:bookmarkEnd w:id="1"/>
       <w:r>
         <w:rPr>
           <w:rFonts w:ascii="Times New Roman" w:hAnsi="Times New Roman"/>
         </w:rPr>
         <w:br w:type="page"/>
       </w:r>
-      <w:bookmarkStart w:id="2" w:name="_Toc377204912"/>
+      <w:bookmarkStart w:id="1" w:name="_Toc377204912"/>
       <w:r>
         <w:rPr>
           <w:rFonts w:ascii="Times New Roman" w:hAnsi="Times New Roman"/>
@@ -1526,96 +1446,135 @@
         </w:rPr>
         <w:t>Abstract</w:t>
       </w:r>
+      <w:bookmarkEnd w:id="1"/>
+    </w:p>
+    <w:p>
+      <w:pPr>
+        <w:spacing w:after="0" w:line="280" w:lineRule="exact"/>
+        <w:rPr>
+          <w:rFonts w:ascii="Times New Roman" w:hAnsi="Times New Roman"/>
+        </w:rPr>
+      </w:pPr>
+      <w:r>
+        <w:rPr>
+          <w:rFonts w:ascii="Times New Roman" w:hAnsi="Times New Roman"/>
+        </w:rPr>
+        <w:t xml:space="preserve">This paper is about </w:t>
+      </w:r>
+      <w:r>
+        <w:rPr>
+          <w:rFonts w:ascii="Times New Roman" w:hAnsi="Times New Roman"/>
+          <w:i/>
+        </w:rPr>
+        <w:t>Hadoop Based Logger A</w:t>
+      </w:r>
+      <w:r>
+        <w:rPr>
+          <w:rFonts w:ascii="Times New Roman" w:hAnsi="Times New Roman"/>
+          <w:i/>
+        </w:rPr>
+        <w:t>naly</w:t>
+      </w:r>
+      <w:r>
+        <w:rPr>
+          <w:rFonts w:ascii="Times New Roman" w:hAnsi="Times New Roman"/>
+          <w:i/>
+        </w:rPr>
+        <w:t>tics</w:t>
+      </w:r>
+      <w:r>
+        <w:rPr>
+          <w:rFonts w:ascii="Times New Roman" w:hAnsi="Times New Roman"/>
+        </w:rPr>
+        <w:t>.</w:t>
+      </w:r>
+      <w:r>
+        <w:rPr>
+          <w:rFonts w:ascii="Times New Roman" w:hAnsi="Times New Roman"/>
+        </w:rPr>
+        <w:t xml:space="preserve"> This paper will give basic idea about the problem domain of </w:t>
+      </w:r>
+      <w:r>
+        <w:rPr>
+          <w:rFonts w:ascii="Times New Roman" w:hAnsi="Times New Roman"/>
+        </w:rPr>
+        <w:t>Big Data</w:t>
+      </w:r>
+      <w:r>
+        <w:rPr>
+          <w:rFonts w:ascii="Times New Roman" w:hAnsi="Times New Roman"/>
+        </w:rPr>
+        <w:t xml:space="preserve"> Analytics</w:t>
+      </w:r>
+      <w:r>
+        <w:rPr>
+          <w:rFonts w:ascii="Times New Roman" w:hAnsi="Times New Roman"/>
+        </w:rPr>
+        <w:t xml:space="preserve">, </w:t>
+      </w:r>
+      <w:r>
+        <w:rPr>
+          <w:rFonts w:ascii="Times New Roman" w:hAnsi="Times New Roman"/>
+        </w:rPr>
+        <w:t xml:space="preserve">possible </w:t>
+      </w:r>
+      <w:r>
+        <w:rPr>
+          <w:rFonts w:ascii="Times New Roman" w:hAnsi="Times New Roman"/>
+        </w:rPr>
+        <w:t>implementation approach</w:t>
+      </w:r>
+      <w:r>
+        <w:rPr>
+          <w:rFonts w:ascii="Times New Roman" w:hAnsi="Times New Roman"/>
+        </w:rPr>
+        <w:t xml:space="preserve"> for streaming log data into Hadoop system, using one of the available analytical tool to extract meaning full information out of the unstructured log data and presenting information to </w:t>
+      </w:r>
+      <w:r>
+        <w:rPr>
+          <w:rFonts w:ascii="Times New Roman" w:hAnsi="Times New Roman"/>
+        </w:rPr>
+        <w:t>user in graphical format.</w:t>
+      </w:r>
+    </w:p>
+    <w:p>
+      <w:pPr>
+        <w:spacing w:after="0" w:line="280" w:lineRule="exact"/>
+        <w:rPr>
+          <w:rFonts w:ascii="Times New Roman" w:hAnsi="Times New Roman"/>
+        </w:rPr>
+      </w:pPr>
+    </w:p>
+    <w:p>
+      <w:pPr>
+        <w:spacing w:after="0" w:line="280" w:lineRule="exact"/>
+        <w:rPr>
+          <w:rFonts w:ascii="Times New Roman" w:hAnsi="Times New Roman"/>
+        </w:rPr>
+      </w:pPr>
+      <w:r>
+        <w:rPr>
+          <w:rFonts w:ascii="Times New Roman" w:hAnsi="Times New Roman"/>
+        </w:rPr>
+        <w:t xml:space="preserve">The Code can be downloaded from: </w:t>
+      </w:r>
+      <w:hyperlink r:id="rId12" w:history="1">
+        <w:r>
+          <w:rPr>
+            <w:rStyle w:val="Hyperlink"/>
+            <w:rFonts w:ascii="Times New Roman" w:hAnsi="Times New Roman"/>
+          </w:rPr>
+          <w:t>https://github.com/abhishekbasak/LogAnalyzer</w:t>
+        </w:r>
+      </w:hyperlink>
+      <w:r>
+        <w:rPr>
+          <w:rFonts w:ascii="Times New Roman" w:hAnsi="Times New Roman"/>
+        </w:rPr>
+        <w:t xml:space="preserve"> </w:t>
+      </w:r>
+      <w:bookmarkStart w:id="2" w:name="_GoBack"/>
       <w:bookmarkEnd w:id="2"/>
-    </w:p>
-    <w:p>
-      <w:pPr>
-        <w:spacing w:after="0" w:line="280" w:lineRule="exact"/>
-        <w:rPr>
-          <w:rFonts w:ascii="Times New Roman" w:hAnsi="Times New Roman"/>
-        </w:rPr>
-      </w:pPr>
-      <w:r>
-        <w:rPr>
-          <w:rFonts w:ascii="Times New Roman" w:hAnsi="Times New Roman"/>
-        </w:rPr>
-        <w:t xml:space="preserve">This paper is about </w:t>
-      </w:r>
-      <w:r>
-        <w:rPr>
-          <w:rFonts w:ascii="Times New Roman" w:hAnsi="Times New Roman"/>
-          <w:i/>
-        </w:rPr>
-        <w:t>Hadoop Based Logger A</w:t>
-      </w:r>
-      <w:r>
-        <w:rPr>
-          <w:rFonts w:ascii="Times New Roman" w:hAnsi="Times New Roman"/>
-          <w:i/>
-        </w:rPr>
-        <w:t>naly</w:t>
-      </w:r>
-      <w:r>
-        <w:rPr>
-          <w:rFonts w:ascii="Times New Roman" w:hAnsi="Times New Roman"/>
-          <w:i/>
-        </w:rPr>
-        <w:t>tics</w:t>
-      </w:r>
-      <w:r>
-        <w:rPr>
-          <w:rFonts w:ascii="Times New Roman" w:hAnsi="Times New Roman"/>
-        </w:rPr>
-        <w:t>.</w:t>
-      </w:r>
-      <w:r>
-        <w:rPr>
-          <w:rFonts w:ascii="Times New Roman" w:hAnsi="Times New Roman"/>
-        </w:rPr>
-        <w:t xml:space="preserve"> This paper will give basic idea about the problem domain of </w:t>
-      </w:r>
-      <w:r>
-        <w:rPr>
-          <w:rFonts w:ascii="Times New Roman" w:hAnsi="Times New Roman"/>
-        </w:rPr>
-        <w:t>Big Data</w:t>
-      </w:r>
-      <w:r>
-        <w:rPr>
-          <w:rFonts w:ascii="Times New Roman" w:hAnsi="Times New Roman"/>
-        </w:rPr>
-        <w:t xml:space="preserve"> Analytics</w:t>
-      </w:r>
-      <w:r>
-        <w:rPr>
-          <w:rFonts w:ascii="Times New Roman" w:hAnsi="Times New Roman"/>
-        </w:rPr>
-        <w:t xml:space="preserve">, </w:t>
-      </w:r>
-      <w:r>
-        <w:rPr>
-          <w:rFonts w:ascii="Times New Roman" w:hAnsi="Times New Roman"/>
-        </w:rPr>
-        <w:t xml:space="preserve">possible </w:t>
-      </w:r>
-      <w:r>
-        <w:rPr>
-          <w:rFonts w:ascii="Times New Roman" w:hAnsi="Times New Roman"/>
-        </w:rPr>
-        <w:t>implementation approach</w:t>
-      </w:r>
-      <w:r>
-        <w:rPr>
-          <w:rFonts w:ascii="Times New Roman" w:hAnsi="Times New Roman"/>
-        </w:rPr>
-        <w:t xml:space="preserve"> for streaming log data into Hadoop system, using one of the available analytical tool to extract meaning full information out of the unstructured log data and presenting information to </w:t>
-      </w:r>
-      <w:r>
-        <w:rPr>
-          <w:rFonts w:ascii="Times New Roman" w:hAnsi="Times New Roman"/>
-        </w:rPr>
-        <w:t>user in graphical format.</w:t>
-      </w:r>
     </w:p>
     <w:p>
       <w:pPr>
@@ -1978,6 +1937,9 @@
         <w:spacing w:line="240" w:lineRule="auto"/>
       </w:pPr>
       <w:r>
+        <w:rPr>
+          <w:noProof/>
+        </w:rPr>
         <w:drawing>
           <wp:inline distT="0" distB="0" distL="0" distR="0" wp14:anchorId="02A5E262" wp14:editId="6A4C560C">
             <wp:extent cx="6123875" cy="3444411"/>
@@ -1996,7 +1958,7 @@
                     </pic:cNvPicPr>
                   </pic:nvPicPr>
                   <pic:blipFill>
-                    <a:blip r:embed="rId12">
+                    <a:blip r:embed="rId13">
                       <a:extLst>
                         <a:ext uri="{28A0092B-C50C-407E-A947-70E740481C1C}">
                           <a14:useLocalDpi xmlns:a14="http://schemas.microsoft.com/office/drawing/2010/main" val="0"/>
@@ -2293,21 +2255,7 @@
         <w:rPr>
           <w:rFonts w:ascii="Times New Roman" w:hAnsi="Times New Roman"/>
         </w:rPr>
-        <w:t xml:space="preserve">HDFS is </w:t>
-      </w:r>
-      <w:proofErr w:type="spellStart"/>
-      <w:r>
-        <w:rPr>
-          <w:rFonts w:ascii="Times New Roman" w:hAnsi="Times New Roman"/>
-        </w:rPr>
-        <w:t>Hadoops</w:t>
-      </w:r>
-      <w:proofErr w:type="spellEnd"/>
-      <w:r>
-        <w:rPr>
-          <w:rFonts w:ascii="Times New Roman" w:hAnsi="Times New Roman"/>
-        </w:rPr>
-        <w:t xml:space="preserve"> underlying file system, which is distributed</w:t>
+        <w:t>HDFS is Hadoops underlying file system, which is distributed</w:t>
       </w:r>
       <w:r>
         <w:rPr>
@@ -2383,21 +2331,7 @@
         <w:rPr>
           <w:rFonts w:ascii="Times New Roman" w:hAnsi="Times New Roman"/>
         </w:rPr>
-        <w:t xml:space="preserve"> Hadoop comes up with other tools like </w:t>
-      </w:r>
-      <w:proofErr w:type="gramStart"/>
-      <w:r>
-        <w:rPr>
-          <w:rFonts w:ascii="Times New Roman" w:hAnsi="Times New Roman"/>
-        </w:rPr>
-        <w:t>Pig,</w:t>
-      </w:r>
-      <w:proofErr w:type="gramEnd"/>
-      <w:r>
-        <w:rPr>
-          <w:rFonts w:ascii="Times New Roman" w:hAnsi="Times New Roman"/>
-        </w:rPr>
-        <w:t xml:space="preserve"> Hive for convenient data access, in the bottom which are converted to map-reduce jobs finally. For this POC, Hive has been used.</w:t>
+        <w:t xml:space="preserve"> Hadoop comes up with other tools like Pig, Hive for convenient data access, in the bottom which are converted to map-reduce jobs finally. For this POC, Hive has been used.</w:t>
       </w:r>
     </w:p>
     <w:p>
@@ -2476,250 +2410,42 @@
           <w:i/>
           <w:color w:val="D99594" w:themeColor="accent2" w:themeTint="99"/>
         </w:rPr>
-        <w:t xml:space="preserve">2014-11-29 12:31:08 INFO  ~ </w:t>
-      </w:r>
-      <w:proofErr w:type="spellStart"/>
-      <w:r>
+        <w:t>2014-11-29 12:31:08 INFO  ~ classname=SampleLogGenerator, method=doJob, LogGenerator=1.0-alpha, Test Started, params={STUDENT_ID=28b6db28-d4d7-4b32-a9af-5961df5713e6}</w:t>
+      </w:r>
+    </w:p>
+    <w:p>
+      <w:pPr>
+        <w:spacing w:line="240" w:lineRule="auto"/>
+        <w:ind w:left="360"/>
+        <w:rPr>
+          <w:rFonts w:ascii="Times New Roman" w:hAnsi="Times New Roman"/>
+        </w:rPr>
+      </w:pPr>
+      <w:r>
+        <w:rPr>
+          <w:rFonts w:ascii="Times New Roman" w:hAnsi="Times New Roman"/>
+        </w:rPr>
+        <w:t xml:space="preserve">So the Hive table that has been configured will contain the columns like: </w:t>
+      </w:r>
+    </w:p>
+    <w:p>
+      <w:pPr>
+        <w:spacing w:line="240" w:lineRule="auto"/>
+        <w:ind w:left="360"/>
         <w:rPr>
           <w:rFonts w:ascii="Times New Roman" w:hAnsi="Times New Roman"/>
           <w:i/>
           <w:color w:val="D99594" w:themeColor="accent2" w:themeTint="99"/>
         </w:rPr>
-        <w:t>classname</w:t>
-      </w:r>
-      <w:proofErr w:type="spellEnd"/>
+      </w:pPr>
       <w:r>
         <w:rPr>
           <w:rFonts w:ascii="Times New Roman" w:hAnsi="Times New Roman"/>
           <w:i/>
           <w:color w:val="D99594" w:themeColor="accent2" w:themeTint="99"/>
         </w:rPr>
-        <w:t>=</w:t>
-      </w:r>
-      <w:proofErr w:type="spellStart"/>
-      <w:r>
-        <w:rPr>
-          <w:rFonts w:ascii="Times New Roman" w:hAnsi="Times New Roman"/>
-          <w:i/>
-          <w:color w:val="D99594" w:themeColor="accent2" w:themeTint="99"/>
-        </w:rPr>
-        <w:t>SampleLogGenerator</w:t>
-      </w:r>
-      <w:proofErr w:type="spellEnd"/>
-      <w:r>
-        <w:rPr>
-          <w:rFonts w:ascii="Times New Roman" w:hAnsi="Times New Roman"/>
-          <w:i/>
-          <w:color w:val="D99594" w:themeColor="accent2" w:themeTint="99"/>
-        </w:rPr>
-        <w:t>, method=</w:t>
-      </w:r>
-      <w:proofErr w:type="spellStart"/>
-      <w:r>
-        <w:rPr>
-          <w:rFonts w:ascii="Times New Roman" w:hAnsi="Times New Roman"/>
-          <w:i/>
-          <w:color w:val="D99594" w:themeColor="accent2" w:themeTint="99"/>
-        </w:rPr>
-        <w:t>doJob</w:t>
-      </w:r>
-      <w:proofErr w:type="spellEnd"/>
-      <w:r>
-        <w:rPr>
-          <w:rFonts w:ascii="Times New Roman" w:hAnsi="Times New Roman"/>
-          <w:i/>
-          <w:color w:val="D99594" w:themeColor="accent2" w:themeTint="99"/>
-        </w:rPr>
-        <w:t xml:space="preserve">, </w:t>
-      </w:r>
-      <w:proofErr w:type="spellStart"/>
-      <w:r>
-        <w:rPr>
-          <w:rFonts w:ascii="Times New Roman" w:hAnsi="Times New Roman"/>
-          <w:i/>
-          <w:color w:val="D99594" w:themeColor="accent2" w:themeTint="99"/>
-        </w:rPr>
-        <w:t>LogGenerator</w:t>
-      </w:r>
-      <w:proofErr w:type="spellEnd"/>
-      <w:r>
-        <w:rPr>
-          <w:rFonts w:ascii="Times New Roman" w:hAnsi="Times New Roman"/>
-          <w:i/>
-          <w:color w:val="D99594" w:themeColor="accent2" w:themeTint="99"/>
-        </w:rPr>
-        <w:t xml:space="preserve">=1.0-alpha, Test Started, </w:t>
-      </w:r>
-      <w:proofErr w:type="spellStart"/>
-      <w:r>
-        <w:rPr>
-          <w:rFonts w:ascii="Times New Roman" w:hAnsi="Times New Roman"/>
-          <w:i/>
-          <w:color w:val="D99594" w:themeColor="accent2" w:themeTint="99"/>
-        </w:rPr>
-        <w:t>params</w:t>
-      </w:r>
-      <w:proofErr w:type="spellEnd"/>
-      <w:r>
-        <w:rPr>
-          <w:rFonts w:ascii="Times New Roman" w:hAnsi="Times New Roman"/>
-          <w:i/>
-          <w:color w:val="D99594" w:themeColor="accent2" w:themeTint="99"/>
-        </w:rPr>
-        <w:t>={STUDENT_ID=28b6db28-d4d7-4b32-a9af-5961df5713e6}</w:t>
-      </w:r>
-    </w:p>
-    <w:p>
-      <w:pPr>
-        <w:spacing w:line="240" w:lineRule="auto"/>
-        <w:ind w:left="360"/>
-        <w:rPr>
-          <w:rFonts w:ascii="Times New Roman" w:hAnsi="Times New Roman"/>
-        </w:rPr>
-      </w:pPr>
-      <w:r>
-        <w:rPr>
-          <w:rFonts w:ascii="Times New Roman" w:hAnsi="Times New Roman"/>
-        </w:rPr>
-        <w:t xml:space="preserve">So the Hive table that has been configured will contain the columns like: </w:t>
-      </w:r>
-    </w:p>
-    <w:p>
-      <w:pPr>
-        <w:spacing w:line="240" w:lineRule="auto"/>
-        <w:ind w:left="360"/>
-        <w:rPr>
-          <w:rFonts w:ascii="Times New Roman" w:hAnsi="Times New Roman"/>
-          <w:i/>
-          <w:color w:val="D99594" w:themeColor="accent2" w:themeTint="99"/>
-        </w:rPr>
-      </w:pPr>
-      <w:r>
-        <w:rPr>
-          <w:rFonts w:ascii="Times New Roman" w:hAnsi="Times New Roman"/>
-          <w:i/>
-          <w:color w:val="D99594" w:themeColor="accent2" w:themeTint="99"/>
-        </w:rPr>
-        <w:t xml:space="preserve">Date | Time | </w:t>
-      </w:r>
-      <w:proofErr w:type="spellStart"/>
-      <w:r>
-        <w:rPr>
-          <w:rFonts w:ascii="Times New Roman" w:hAnsi="Times New Roman"/>
-          <w:i/>
-          <w:color w:val="D99594" w:themeColor="accent2" w:themeTint="99"/>
-        </w:rPr>
-        <w:t>Log_Lavel</w:t>
-      </w:r>
-      <w:proofErr w:type="spellEnd"/>
-      <w:r>
-        <w:rPr>
-          <w:rFonts w:ascii="Times New Roman" w:hAnsi="Times New Roman"/>
-          <w:i/>
-          <w:color w:val="D99594" w:themeColor="accent2" w:themeTint="99"/>
-        </w:rPr>
-        <w:t xml:space="preserve"> | </w:t>
-      </w:r>
-      <w:proofErr w:type="spellStart"/>
-      <w:r>
-        <w:rPr>
-          <w:rFonts w:ascii="Times New Roman" w:hAnsi="Times New Roman"/>
-          <w:i/>
-          <w:color w:val="D99594" w:themeColor="accent2" w:themeTint="99"/>
-        </w:rPr>
-        <w:t>Class_Name</w:t>
-      </w:r>
-      <w:proofErr w:type="spellEnd"/>
-      <w:r>
-        <w:rPr>
-          <w:rFonts w:ascii="Times New Roman" w:hAnsi="Times New Roman"/>
-          <w:i/>
-          <w:color w:val="D99594" w:themeColor="accent2" w:themeTint="99"/>
-        </w:rPr>
-        <w:t xml:space="preserve"> | </w:t>
-      </w:r>
-      <w:proofErr w:type="spellStart"/>
-      <w:r>
-        <w:rPr>
-          <w:rFonts w:ascii="Times New Roman" w:hAnsi="Times New Roman"/>
-          <w:i/>
-          <w:color w:val="D99594" w:themeColor="accent2" w:themeTint="99"/>
-        </w:rPr>
-        <w:t>Method_Name</w:t>
-      </w:r>
-      <w:proofErr w:type="spellEnd"/>
-      <w:r>
-        <w:rPr>
-          <w:rFonts w:ascii="Times New Roman" w:hAnsi="Times New Roman"/>
-          <w:i/>
-          <w:color w:val="D99594" w:themeColor="accent2" w:themeTint="99"/>
-        </w:rPr>
-        <w:t xml:space="preserve"> | </w:t>
-      </w:r>
-      <w:proofErr w:type="spellStart"/>
-      <w:r>
-        <w:rPr>
-          <w:rFonts w:ascii="Times New Roman" w:hAnsi="Times New Roman"/>
-          <w:i/>
-          <w:color w:val="D99594" w:themeColor="accent2" w:themeTint="99"/>
-        </w:rPr>
-        <w:t>App_Name</w:t>
-      </w:r>
-      <w:proofErr w:type="spellEnd"/>
-      <w:r>
-        <w:rPr>
-          <w:rFonts w:ascii="Times New Roman" w:hAnsi="Times New Roman"/>
-          <w:i/>
-          <w:color w:val="D99594" w:themeColor="accent2" w:themeTint="99"/>
-        </w:rPr>
-        <w:t xml:space="preserve"> | </w:t>
-      </w:r>
-      <w:proofErr w:type="spellStart"/>
-      <w:r>
-        <w:rPr>
-          <w:rFonts w:ascii="Times New Roman" w:hAnsi="Times New Roman"/>
-          <w:i/>
-          <w:color w:val="D99594" w:themeColor="accent2" w:themeTint="99"/>
-        </w:rPr>
-        <w:t>Release_Version</w:t>
-      </w:r>
-      <w:proofErr w:type="spellEnd"/>
-      <w:r>
-        <w:rPr>
-          <w:rFonts w:ascii="Times New Roman" w:hAnsi="Times New Roman"/>
-          <w:i/>
-          <w:color w:val="D99594" w:themeColor="accent2" w:themeTint="99"/>
-        </w:rPr>
-        <w:t xml:space="preserve"> | </w:t>
-      </w:r>
-      <w:proofErr w:type="spellStart"/>
-      <w:r>
-        <w:rPr>
-          <w:rFonts w:ascii="Times New Roman" w:hAnsi="Times New Roman"/>
-          <w:i/>
-          <w:color w:val="D99594" w:themeColor="accent2" w:themeTint="99"/>
-        </w:rPr>
-        <w:t>Event_Message</w:t>
-      </w:r>
-      <w:proofErr w:type="spellEnd"/>
-      <w:r>
-        <w:rPr>
-          <w:rFonts w:ascii="Times New Roman" w:hAnsi="Times New Roman"/>
-          <w:i/>
-          <w:color w:val="D99594" w:themeColor="accent2" w:themeTint="99"/>
-        </w:rPr>
-        <w:t xml:space="preserve"> | </w:t>
-      </w:r>
-      <w:proofErr w:type="spellStart"/>
-      <w:r>
-        <w:rPr>
-          <w:rFonts w:ascii="Times New Roman" w:hAnsi="Times New Roman"/>
-          <w:i/>
-          <w:color w:val="D99594" w:themeColor="accent2" w:themeTint="99"/>
-        </w:rPr>
-        <w:t>Event_Parameters</w:t>
-      </w:r>
-      <w:proofErr w:type="spellEnd"/>
+        <w:t>Date | Time | Log_Lavel | Class_Name | Method_Name | App_Name | Release_Version | Event_Message | Event_Parameters</w:t>
+      </w:r>
     </w:p>
     <w:p>
       <w:pPr>
@@ -2921,7 +2647,6 @@
                 <w:szCs w:val="24"/>
               </w:rPr>
             </w:pPr>
-            <w:proofErr w:type="spellStart"/>
             <w:r>
               <w:rPr>
                 <w:b/>
@@ -2931,7 +2656,6 @@
               </w:rPr>
               <w:t>Log_Lavel</w:t>
             </w:r>
-            <w:proofErr w:type="spellEnd"/>
           </w:p>
         </w:tc>
         <w:tc>
@@ -2996,7 +2720,6 @@
                 <w:szCs w:val="24"/>
               </w:rPr>
             </w:pPr>
-            <w:proofErr w:type="spellStart"/>
             <w:r>
               <w:rPr>
                 <w:b/>
@@ -3006,7 +2729,6 @@
               </w:rPr>
               <w:t>Class_Name</w:t>
             </w:r>
-            <w:proofErr w:type="spellEnd"/>
           </w:p>
         </w:tc>
         <w:tc>
@@ -3032,7 +2754,6 @@
                 <w:szCs w:val="24"/>
               </w:rPr>
             </w:pPr>
-            <w:proofErr w:type="spellStart"/>
             <w:r>
               <w:rPr>
                 <w:color w:val="000000"/>
@@ -3041,7 +2762,6 @@
               </w:rPr>
               <w:t>SampleLogGenerator</w:t>
             </w:r>
-            <w:proofErr w:type="spellEnd"/>
           </w:p>
         </w:tc>
       </w:tr>
@@ -3073,7 +2793,6 @@
                 <w:szCs w:val="24"/>
               </w:rPr>
             </w:pPr>
-            <w:proofErr w:type="spellStart"/>
             <w:r>
               <w:rPr>
                 <w:b/>
@@ -3083,7 +2802,6 @@
               </w:rPr>
               <w:t>Method_Name</w:t>
             </w:r>
-            <w:proofErr w:type="spellEnd"/>
           </w:p>
         </w:tc>
         <w:tc>
@@ -3109,8 +2827,6 @@
                 <w:szCs w:val="24"/>
               </w:rPr>
             </w:pPr>
-            <w:proofErr w:type="spellStart"/>
-            <w:proofErr w:type="gramStart"/>
             <w:r>
               <w:rPr>
                 <w:color w:val="000000"/>
@@ -3119,8 +2835,6 @@
               </w:rPr>
               <w:t>doJob</w:t>
             </w:r>
-            <w:proofErr w:type="spellEnd"/>
-            <w:proofErr w:type="gramEnd"/>
           </w:p>
         </w:tc>
       </w:tr>
@@ -3152,7 +2866,6 @@
                 <w:szCs w:val="24"/>
               </w:rPr>
             </w:pPr>
-            <w:proofErr w:type="spellStart"/>
             <w:r>
               <w:rPr>
                 <w:b/>
@@ -3162,7 +2875,6 @@
               </w:rPr>
               <w:t>App_Name</w:t>
             </w:r>
-            <w:proofErr w:type="spellEnd"/>
           </w:p>
         </w:tc>
         <w:tc>
@@ -3188,7 +2900,6 @@
                 <w:szCs w:val="24"/>
               </w:rPr>
             </w:pPr>
-            <w:proofErr w:type="spellStart"/>
             <w:r>
               <w:rPr>
                 <w:color w:val="000000"/>
@@ -3197,7 +2908,6 @@
               </w:rPr>
               <w:t>LogGenerator</w:t>
             </w:r>
-            <w:proofErr w:type="spellEnd"/>
           </w:p>
         </w:tc>
       </w:tr>
@@ -3229,7 +2939,6 @@
                 <w:szCs w:val="24"/>
               </w:rPr>
             </w:pPr>
-            <w:proofErr w:type="spellStart"/>
             <w:r>
               <w:rPr>
                 <w:b/>
@@ -3239,7 +2948,6 @@
               </w:rPr>
               <w:t>Release_Version</w:t>
             </w:r>
-            <w:proofErr w:type="spellEnd"/>
           </w:p>
         </w:tc>
         <w:tc>
@@ -3304,7 +3012,6 @@
                 <w:szCs w:val="24"/>
               </w:rPr>
             </w:pPr>
-            <w:proofErr w:type="spellStart"/>
             <w:r>
               <w:rPr>
                 <w:b/>
@@ -3314,7 +3021,6 @@
               </w:rPr>
               <w:t>Event_Message</w:t>
             </w:r>
-            <w:proofErr w:type="spellEnd"/>
           </w:p>
         </w:tc>
         <w:tc>
@@ -3379,7 +3085,6 @@
                 <w:szCs w:val="24"/>
               </w:rPr>
             </w:pPr>
-            <w:proofErr w:type="spellStart"/>
             <w:r>
               <w:rPr>
                 <w:b/>
@@ -3389,7 +3094,6 @@
               </w:rPr>
               <w:t>Event_Parameters</w:t>
             </w:r>
-            <w:proofErr w:type="spellEnd"/>
           </w:p>
         </w:tc>
         <w:tc>
@@ -3758,23 +3462,19 @@
       </w:r>
     </w:p>
     <w:p>
-      <w:proofErr w:type="spellStart"/>
-      <w:proofErr w:type="gramStart"/>
       <w:r>
         <w:rPr>
           <w:b/>
         </w:rPr>
         <w:t>loggen</w:t>
       </w:r>
-      <w:proofErr w:type="spellEnd"/>
-      <w:proofErr w:type="gramEnd"/>
       <w:r>
         <w:t xml:space="preserve"> is </w:t>
       </w:r>
       <w:r>
         <w:t xml:space="preserve">the sample application used for generating sample log which will be feeding into Hadoop System. This is an application built on Play Framework 1.2.x. Detail information on how to install and get a Play application up can be found in </w:t>
       </w:r>
-      <w:hyperlink r:id="rId13" w:history="1">
+      <w:hyperlink r:id="rId14" w:history="1">
         <w:r>
           <w:rPr>
             <w:rStyle w:val="Hyperlink"/>
@@ -3787,14 +3487,12 @@
       <w:r>
         <w:t xml:space="preserve">For stream the log into Hadoop System, Apache Flume needs to be setup. There needs two installation of Apache Flume, one in the server where </w:t>
       </w:r>
-      <w:proofErr w:type="spellStart"/>
       <w:r>
         <w:rPr>
           <w:b/>
         </w:rPr>
         <w:t>loggen</w:t>
       </w:r>
-      <w:proofErr w:type="spellEnd"/>
       <w:r>
         <w:rPr>
           <w:b/>
@@ -3804,7 +3502,7 @@
       <w:r>
         <w:t xml:space="preserve">application is running, and another one in the Hadoop system. Detailed instruction about Apache Flume installation can be found in </w:t>
       </w:r>
-      <w:hyperlink r:id="rId14" w:history="1">
+      <w:hyperlink r:id="rId15" w:history="1">
         <w:r>
           <w:rPr>
             <w:rStyle w:val="Hyperlink"/>
@@ -3836,72 +3534,31 @@
         <w:rPr>
           <w:bCs/>
         </w:rPr>
-        <w:t xml:space="preserve"> contains two </w:t>
-      </w:r>
-      <w:proofErr w:type="spellStart"/>
-      <w:r>
-        <w:rPr>
-          <w:bCs/>
-        </w:rPr>
-        <w:t>conf</w:t>
-      </w:r>
-      <w:proofErr w:type="spellEnd"/>
-      <w:r>
-        <w:rPr>
-          <w:bCs/>
-        </w:rPr>
-        <w:t xml:space="preserve"> files for two of the servers. </w:t>
-      </w:r>
-      <w:hyperlink r:id="rId15" w:tooltip="flume-source.conf" w:history="1">
-        <w:proofErr w:type="gramStart"/>
+        <w:t xml:space="preserve"> contains two conf files for two of the servers. </w:t>
+      </w:r>
+      <w:hyperlink r:id="rId16" w:tooltip="flume-source.conf" w:history="1">
         <w:r>
           <w:rPr>
             <w:bCs/>
             <w:i/>
           </w:rPr>
-          <w:t>flume</w:t>
+          <w:t>flume-source.conf</w:t>
         </w:r>
-        <w:proofErr w:type="gramEnd"/>
+      </w:hyperlink>
+      <w:r>
+        <w:rPr>
+          <w:bCs/>
+        </w:rPr>
+        <w:t xml:space="preserve"> and </w:t>
+      </w:r>
+      <w:hyperlink r:id="rId17" w:tooltip="flume-server.conf" w:history="1">
         <w:r>
           <w:rPr>
             <w:bCs/>
             <w:i/>
           </w:rPr>
-          <w:t>-</w:t>
+          <w:t>flume-server.conf</w:t>
         </w:r>
-        <w:proofErr w:type="spellStart"/>
-        <w:r>
-          <w:rPr>
-            <w:bCs/>
-            <w:i/>
-          </w:rPr>
-          <w:t>source.conf</w:t>
-        </w:r>
-        <w:proofErr w:type="spellEnd"/>
-      </w:hyperlink>
-      <w:r>
-        <w:rPr>
-          <w:bCs/>
-        </w:rPr>
-        <w:t xml:space="preserve"> and </w:t>
-      </w:r>
-      <w:hyperlink r:id="rId16" w:tooltip="flume-server.conf" w:history="1">
-        <w:r>
-          <w:rPr>
-            <w:bCs/>
-            <w:i/>
-          </w:rPr>
-          <w:t>flume-</w:t>
-        </w:r>
-        <w:proofErr w:type="spellStart"/>
-        <w:r>
-          <w:rPr>
-            <w:bCs/>
-            <w:i/>
-          </w:rPr>
-          <w:t>server.conf</w:t>
-        </w:r>
-        <w:proofErr w:type="spellEnd"/>
       </w:hyperlink>
       <w:r>
         <w:rPr>
@@ -3943,27 +3600,9 @@
     </w:p>
     <w:p>
       <w:r>
-        <w:t xml:space="preserve">Hortonwork </w:t>
-      </w:r>
-      <w:proofErr w:type="spellStart"/>
-      <w:r>
-        <w:t>Sanbox</w:t>
-      </w:r>
-      <w:proofErr w:type="spellEnd"/>
-      <w:r>
-        <w:t xml:space="preserve"> has been used for the Hadoop System, which comes up with the popular Hadoop system packages, like Hive, Pig, </w:t>
-      </w:r>
-      <w:proofErr w:type="spellStart"/>
-      <w:proofErr w:type="gramStart"/>
-      <w:r>
-        <w:t>Oozie</w:t>
-      </w:r>
-      <w:proofErr w:type="spellEnd"/>
-      <w:proofErr w:type="gramEnd"/>
-      <w:r>
-        <w:t xml:space="preserve"> etc. Detailed installation instruction can be found in </w:t>
-      </w:r>
-      <w:hyperlink r:id="rId17" w:history="1">
+        <w:t xml:space="preserve">Hortonwork Sanbox has been used for the Hadoop System, which comes up with the popular Hadoop system packages, like Hive, Pig, Oozie etc. Detailed installation instruction can be found in </w:t>
+      </w:r>
+      <w:hyperlink r:id="rId18" w:history="1">
         <w:r>
           <w:rPr>
             <w:rStyle w:val="Hyperlink"/>
@@ -3974,46 +3613,14 @@
     </w:p>
     <w:p>
       <w:r>
-        <w:t xml:space="preserve">A </w:t>
-      </w:r>
-      <w:proofErr w:type="spellStart"/>
-      <w:r>
-        <w:t>Virtualbox</w:t>
-      </w:r>
-      <w:proofErr w:type="spellEnd"/>
-      <w:r>
-        <w:t xml:space="preserve"> or a VMware installation is required for the </w:t>
-      </w:r>
-      <w:proofErr w:type="spellStart"/>
-      <w:r>
-        <w:t>sanbox</w:t>
-      </w:r>
-      <w:proofErr w:type="spellEnd"/>
-      <w:r>
-        <w:t xml:space="preserve"> to be installed. This POC has been tested in </w:t>
-      </w:r>
-      <w:proofErr w:type="spellStart"/>
-      <w:r>
-        <w:t>MacOS</w:t>
-      </w:r>
-      <w:proofErr w:type="spellEnd"/>
-      <w:r>
-        <w:t xml:space="preserve"> X environment, with Hadoop Sandbox built on Oracle Virtual Box.</w:t>
-      </w:r>
-    </w:p>
-    <w:p>
-      <w:r>
-        <w:t xml:space="preserve">Instructions for Apache Flume setup in Hortonwork </w:t>
-      </w:r>
-      <w:proofErr w:type="spellStart"/>
-      <w:r>
-        <w:t>Sanbox</w:t>
-      </w:r>
-      <w:proofErr w:type="spellEnd"/>
-      <w:r>
-        <w:t xml:space="preserve"> can be found in </w:t>
-      </w:r>
-      <w:hyperlink r:id="rId18" w:history="1">
+        <w:t>A Virtualbox or a VMware installation is required for the sanbox to be installed. This POC has been tested in MacOS X environment, with Hadoop Sandbox built on Oracle Virtual Box.</w:t>
+      </w:r>
+    </w:p>
+    <w:p>
+      <w:r>
+        <w:t xml:space="preserve">Instructions for Apache Flume setup in Hortonwork Sanbox can be found in </w:t>
+      </w:r>
+      <w:hyperlink r:id="rId19" w:history="1">
         <w:r>
           <w:rPr>
             <w:rStyle w:val="Hyperlink"/>
@@ -4045,14 +3652,12 @@
       <w:r>
         <w:t xml:space="preserve">An alter statement is required to be executed to point the data to the required partition. This needs to be executed per day. An </w:t>
       </w:r>
-      <w:proofErr w:type="spellStart"/>
       <w:r>
         <w:rPr>
           <w:b/>
         </w:rPr>
         <w:t>Oozie</w:t>
       </w:r>
-      <w:proofErr w:type="spellEnd"/>
       <w:r>
         <w:t xml:space="preserve"> set up can be used to automate this process.</w:t>
       </w:r>
@@ -4091,16 +3696,12 @@
       </w:r>
     </w:p>
     <w:p>
-      <w:proofErr w:type="spellStart"/>
-      <w:proofErr w:type="gramStart"/>
       <w:r>
         <w:rPr>
           <w:b/>
         </w:rPr>
         <w:t>hiveconnector</w:t>
       </w:r>
-      <w:proofErr w:type="spellEnd"/>
-      <w:proofErr w:type="gramEnd"/>
       <w:r>
         <w:t xml:space="preserve"> is the sample application where user can see the analytical information extracted from the log file stored </w:t>
       </w:r>
@@ -4165,7 +3766,7 @@
                     </pic:cNvPicPr>
                   </pic:nvPicPr>
                   <pic:blipFill>
-                    <a:blip r:embed="rId19">
+                    <a:blip r:embed="rId20">
                       <a:extLst>
                         <a:ext uri="{28A0092B-C50C-407E-A947-70E740481C1C}">
                           <a14:useLocalDpi xmlns:a14="http://schemas.microsoft.com/office/drawing/2010/main" val="0"/>
@@ -4241,7 +3842,7 @@
                     </pic:cNvPicPr>
                   </pic:nvPicPr>
                   <pic:blipFill>
-                    <a:blip r:embed="rId20">
+                    <a:blip r:embed="rId21">
                       <a:extLst>
                         <a:ext uri="{28A0092B-C50C-407E-A947-70E740481C1C}">
                           <a14:useLocalDpi xmlns:a14="http://schemas.microsoft.com/office/drawing/2010/main" val="0"/>
@@ -4317,7 +3918,7 @@
                     </pic:cNvPicPr>
                   </pic:nvPicPr>
                   <pic:blipFill>
-                    <a:blip r:embed="rId21">
+                    <a:blip r:embed="rId22">
                       <a:extLst>
                         <a:ext uri="{28A0092B-C50C-407E-A947-70E740481C1C}">
                           <a14:useLocalDpi xmlns:a14="http://schemas.microsoft.com/office/drawing/2010/main" val="0"/>
@@ -4398,15 +3999,7 @@
         <w:ind w:left="360"/>
       </w:pPr>
       <w:r>
-        <w:t xml:space="preserve">An </w:t>
-      </w:r>
-      <w:proofErr w:type="spellStart"/>
-      <w:r>
-        <w:t>Oozie</w:t>
-      </w:r>
-      <w:proofErr w:type="spellEnd"/>
-      <w:r>
-        <w:t xml:space="preserve"> setup is required to automate the Hive table partition creation process. That has not been covered in this document.</w:t>
+        <w:t>An Oozie setup is required to automate the Hive table partition creation process. That has not been covered in this document.</w:t>
       </w:r>
     </w:p>
     <w:p>
@@ -4456,7 +4049,7 @@
       <w:r>
         <w:t xml:space="preserve">Hortonwork: </w:t>
       </w:r>
-      <w:hyperlink r:id="rId22" w:history="1">
+      <w:hyperlink r:id="rId23" w:history="1">
         <w:r>
           <w:rPr>
             <w:rStyle w:val="Hyperlink"/>
@@ -4475,7 +4068,7 @@
       <w:r>
         <w:t xml:space="preserve">Apache Flume: </w:t>
       </w:r>
-      <w:hyperlink r:id="rId23" w:history="1">
+      <w:hyperlink r:id="rId24" w:history="1">
         <w:r>
           <w:rPr>
             <w:rStyle w:val="Hyperlink"/>
@@ -4494,7 +4087,7 @@
       <w:r>
         <w:t xml:space="preserve">Hive: </w:t>
       </w:r>
-      <w:hyperlink r:id="rId24" w:history="1">
+      <w:hyperlink r:id="rId25" w:history="1">
         <w:r>
           <w:rPr>
             <w:rStyle w:val="Hyperlink"/>
@@ -4516,7 +4109,7 @@
       <w:r>
         <w:t xml:space="preserve">Play Framework: </w:t>
       </w:r>
-      <w:hyperlink r:id="rId25" w:history="1">
+      <w:hyperlink r:id="rId26" w:history="1">
         <w:r>
           <w:rPr>
             <w:rStyle w:val="Hyperlink"/>
@@ -4533,9 +4126,9 @@
       <w:pPr>
         <w:ind w:left="720"/>
         <w:sectPr>
-          <w:headerReference w:type="default" r:id="rId26"/>
-          <w:footerReference w:type="default" r:id="rId27"/>
-          <w:headerReference w:type="first" r:id="rId28"/>
+          <w:headerReference w:type="default" r:id="rId27"/>
+          <w:footerReference w:type="default" r:id="rId28"/>
+          <w:headerReference w:type="first" r:id="rId29"/>
           <w:pgSz w:w="11907" w:h="16839" w:code="9"/>
           <w:pgMar w:top="720" w:right="720" w:bottom="720" w:left="720" w:header="720" w:footer="720" w:gutter="0"/>
           <w:cols w:space="720"/>
@@ -4818,16 +4411,7 @@
                                 <w:sz w:val="18"/>
                                 <w:szCs w:val="18"/>
                               </w:rPr>
-                              <w:t xml:space="preserve">services. This is delivered through its unique Global Network Delivery </w:t>
-                            </w:r>
-                            <w:proofErr w:type="spellStart"/>
-                            <w:r>
-                              <w:rPr>
-                                <w:color w:val="606062"/>
-                                <w:sz w:val="18"/>
-                                <w:szCs w:val="18"/>
-                              </w:rPr>
-                              <w:t>Model</w:t>
+                              <w:t>services. This is delivered through its unique Global Network Delivery Model</w:t>
                             </w:r>
                             <w:r>
                               <w:rPr>
@@ -4838,7 +4422,6 @@
                               </w:rPr>
                               <w:t>TM</w:t>
                             </w:r>
-                            <w:proofErr w:type="spellEnd"/>
                             <w:r>
                               <w:rPr>
                                 <w:color w:val="606062"/>
@@ -5250,7 +4833,7 @@
       </w:pPr>
     </w:p>
     <w:sectPr>
-      <w:headerReference w:type="first" r:id="rId29"/>
+      <w:headerReference w:type="first" r:id="rId30"/>
       <w:pgSz w:w="11907" w:h="16839" w:code="9"/>
       <w:pgMar w:top="720" w:right="720" w:bottom="720" w:left="720" w:header="720" w:footer="720" w:gutter="0"/>
       <w:cols w:space="720"/>
@@ -5386,7 +4969,7 @@
       <w:rPr>
         <w:noProof/>
       </w:rPr>
-      <w:t>3</w:t>
+      <w:t>4</w:t>
     </w:r>
     <w:r>
       <w:fldChar w:fldCharType="end"/>
@@ -7807,6 +7390,7 @@
   <w:style w:type="character" w:default="1" w:styleId="DefaultParagraphFont">
     <w:name w:val="Default Paragraph Font"/>
     <w:uiPriority w:val="1"/>
+    <w:semiHidden/>
     <w:unhideWhenUsed/>
   </w:style>
   <w:style w:type="table" w:default="1" w:styleId="TableNormal">
@@ -8855,6 +8439,7 @@
   <w:style w:type="character" w:default="1" w:styleId="DefaultParagraphFont">
     <w:name w:val="Default Paragraph Font"/>
     <w:uiPriority w:val="1"/>
+    <w:semiHidden/>
     <w:unhideWhenUsed/>
   </w:style>
   <w:style w:type="table" w:default="1" w:styleId="TableNormal">
@@ -9793,7 +9378,7 @@
 </file>
 
 <file path=customXml/itemProps1.xml><?xml version="1.0" encoding="utf-8"?>
-<ds:datastoreItem xmlns:ds="http://schemas.openxmlformats.org/officeDocument/2006/customXml" ds:itemID="{200C1905-4DC1-C148-A50A-6AE48F20F42E}">
+<ds:datastoreItem xmlns:ds="http://schemas.openxmlformats.org/officeDocument/2006/customXml" ds:itemID="{029DE8B6-0F7C-DD4C-837A-34F6CFA3DFF6}">
   <ds:schemaRefs>
     <ds:schemaRef ds:uri="http://schemas.openxmlformats.org/officeDocument/2006/bibliography"/>
   </ds:schemaRefs>

</xml_diff>